<commit_message>
Correcion req 1 y 2
</commit_message>
<xml_diff>
--- a/Docs/Documento de analisis.docx
+++ b/Docs/Documento de analisis.docx
@@ -759,17 +759,7 @@
                 <w:b/>
                 <w:lang w:val="es-CO"/>
               </w:rPr>
-              <w:t>Requ</w:t>
-            </w:r>
-            <w:bookmarkStart w:id="0" w:name="_GoBack"/>
-            <w:bookmarkEnd w:id="0"/>
-            <w:r>
-              <w:rPr>
-                <w:rFonts w:cstheme="minorHAnsi"/>
-                <w:b/>
-                <w:lang w:val="es-CO"/>
-              </w:rPr>
-              <w:t>erimiento 1</w:t>
+              <w:t>Requerimiento 1</w:t>
             </w:r>
           </w:p>
         </w:tc>
@@ -801,13 +791,49 @@
               </w:rPr>
               <w:t>O(</w:t>
             </w:r>
+            <w:proofErr w:type="spellStart"/>
             <w:r>
               <w:rPr>
                 <w:rFonts w:cstheme="minorHAnsi"/>
                 <w:b/>
                 <w:lang w:val="es-CO"/>
               </w:rPr>
-              <w:t>log(n))</w:t>
+              <w:t>klog</w:t>
+            </w:r>
+            <w:proofErr w:type="spellEnd"/>
+            <w:r>
+              <w:rPr>
+                <w:rFonts w:cstheme="minorHAnsi"/>
+                <w:b/>
+                <w:lang w:val="es-CO"/>
+              </w:rPr>
+              <w:t>(k</w:t>
+            </w:r>
+            <w:r>
+              <w:rPr>
+                <w:rFonts w:cstheme="minorHAnsi"/>
+                <w:b/>
+                <w:lang w:val="es-CO"/>
+              </w:rPr>
+              <w:t>))</w:t>
+            </w:r>
+          </w:p>
+          <w:p>
+            <w:pPr>
+              <w:spacing w:line="240" w:lineRule="auto"/>
+              <w:rPr>
+                <w:rFonts w:cstheme="minorHAnsi"/>
+                <w:b/>
+                <w:lang w:val="es-CO"/>
+              </w:rPr>
+            </w:pPr>
+            <w:r>
+              <w:rPr>
+                <w:rFonts w:cstheme="minorHAnsi"/>
+                <w:b/>
+                <w:lang w:val="es-CO"/>
+              </w:rPr>
+              <w:t>Con k=log(n)</w:t>
             </w:r>
           </w:p>
         </w:tc>
@@ -837,7 +863,59 @@
                 <w:b/>
                 <w:lang w:val="es-CO"/>
               </w:rPr>
-              <w:t>La búsqueda de artistas que están bajo el rango de fechas se hace en O(1) sin embargo, al aplicar merge sort sobre la lista de artistas que están bajo el rango, la complejidad temporal aumenta a O(log(n))</w:t>
+              <w:t xml:space="preserve">La búsqueda de artistas que están bajo el rango de fechas se hace en </w:t>
+            </w:r>
+            <w:proofErr w:type="gramStart"/>
+            <w:r>
+              <w:rPr>
+                <w:rFonts w:cstheme="minorHAnsi"/>
+                <w:b/>
+                <w:lang w:val="es-CO"/>
+              </w:rPr>
+              <w:t>O(</w:t>
+            </w:r>
+            <w:proofErr w:type="gramEnd"/>
+            <w:r>
+              <w:rPr>
+                <w:rFonts w:cstheme="minorHAnsi"/>
+                <w:b/>
+                <w:lang w:val="es-CO"/>
+              </w:rPr>
+              <w:t>1) sin embargo, al aplicar merge sort sobre la lista de artistas que están bajo el rango, la complejidad temporal aumenta a O(</w:t>
+            </w:r>
+            <w:proofErr w:type="spellStart"/>
+            <w:r>
+              <w:rPr>
+                <w:rFonts w:cstheme="minorHAnsi"/>
+                <w:b/>
+                <w:lang w:val="es-CO"/>
+              </w:rPr>
+              <w:t>klog</w:t>
+            </w:r>
+            <w:proofErr w:type="spellEnd"/>
+            <w:r>
+              <w:rPr>
+                <w:rFonts w:cstheme="minorHAnsi"/>
+                <w:b/>
+                <w:lang w:val="es-CO"/>
+              </w:rPr>
+              <w:t>(k</w:t>
+            </w:r>
+            <w:r>
+              <w:rPr>
+                <w:rFonts w:cstheme="minorHAnsi"/>
+                <w:b/>
+                <w:lang w:val="es-CO"/>
+              </w:rPr>
+              <w:t>))</w:t>
+            </w:r>
+            <w:r>
+              <w:rPr>
+                <w:rFonts w:cstheme="minorHAnsi"/>
+                <w:b/>
+                <w:lang w:val="es-CO"/>
+              </w:rPr>
+              <w:t xml:space="preserve"> donde k es el tamaño de la lista de artistas bajo el rango de fechas igual a log(n).</w:t>
             </w:r>
             <w:r>
               <w:rPr>
@@ -1223,7 +1301,7 @@
                 <w:rFonts w:cstheme="minorHAnsi"/>
                 <w:lang w:val="es-CO"/>
               </w:rPr>
-              <w:t xml:space="preserve"> buscando debido a que solo se itera una vez las obras y se hace un sort en las obras del departamento elegido. Si el departamento de obras es muy </w:t>
+              <w:t xml:space="preserve"> buscando debido a que solo se itera una vez las obras y se hace un sort en las obras del </w:t>
             </w:r>
             <w:r>
               <w:rPr>
@@ -1231,7 +1309,7 @@
                 <w:lang w:val="es-CO"/>
               </w:rPr>
               <w:lastRenderedPageBreak/>
-              <w:t xml:space="preserve">grande se tendrá en cuenta el comportamiento </w:t>
+              <w:t xml:space="preserve">departamento elegido. Si el departamento de obras es muy grande se tendrá en cuenta el comportamiento </w:t>
             </w:r>
             <w:proofErr w:type="spellStart"/>
             <w:r>
@@ -1670,7 +1748,7 @@
                 <w:rFonts w:ascii="Calibri" w:hAnsi="Calibri" w:cs="Calibri"/>
                 <w:color w:val="000000"/>
               </w:rPr>
-              <w:t>744.79</w:t>
+              <w:t>828.13</w:t>
             </w:r>
           </w:p>
         </w:tc>
@@ -1697,10 +1775,10 @@
             </w:pPr>
             <w:r>
               <w:rPr>
-                <w:rFonts w:ascii="Calibri" w:hAnsi="Calibri" w:cs="Calibri"/>
+                <w:rFonts w:ascii="Calibri" w:eastAsia="Times New Roman" w:hAnsi="Calibri" w:cs="Calibri"/>
                 <w:color w:val="000000"/>
               </w:rPr>
-              <w:t>52.08</w:t>
+              <w:t>0.00</w:t>
             </w:r>
           </w:p>
         </w:tc>
@@ -1870,7 +1948,7 @@
                 <w:rFonts w:ascii="Calibri" w:hAnsi="Calibri" w:cs="Calibri"/>
                 <w:color w:val="000000"/>
               </w:rPr>
-              <w:t>3583.33</w:t>
+              <w:t>4109.38</w:t>
             </w:r>
           </w:p>
         </w:tc>
@@ -1900,7 +1978,7 @@
                 <w:rFonts w:ascii="Calibri" w:hAnsi="Calibri" w:cs="Calibri"/>
                 <w:color w:val="000000"/>
               </w:rPr>
-              <w:t>114.58</w:t>
+              <w:t>0.00</w:t>
             </w:r>
           </w:p>
         </w:tc>
@@ -2069,7 +2147,7 @@
                 <w:rFonts w:ascii="Calibri" w:hAnsi="Calibri" w:cs="Calibri"/>
                 <w:color w:val="000000"/>
               </w:rPr>
-              <w:t>5804.69</w:t>
+              <w:t>6843.75</w:t>
             </w:r>
           </w:p>
         </w:tc>
@@ -2100,7 +2178,7 @@
                 <w:rFonts w:ascii="Calibri" w:hAnsi="Calibri" w:cs="Calibri"/>
                 <w:color w:val="000000"/>
               </w:rPr>
-              <w:t>130.21</w:t>
+              <w:t>15.63</w:t>
             </w:r>
           </w:p>
         </w:tc>
@@ -2268,7 +2346,7 @@
                 <w:rFonts w:ascii="Calibri" w:hAnsi="Calibri" w:cs="Calibri"/>
                 <w:color w:val="000000"/>
               </w:rPr>
-              <w:t>6919.27</w:t>
+              <w:t>7984.38</w:t>
             </w:r>
           </w:p>
         </w:tc>
@@ -2286,7 +2364,7 @@
           <w:p>
             <w:pPr>
               <w:suppressAutoHyphens w:val="0"/>
-              <w:spacing w:after="0" w:line="240" w:lineRule="auto"/>
+              <w:spacing w:line="240" w:lineRule="auto"/>
               <w:jc w:val="right"/>
               <w:rPr>
                 <w:rFonts w:ascii="Calibri" w:eastAsia="Times New Roman" w:hAnsi="Calibri" w:cs="Calibri"/>
@@ -2295,10 +2373,10 @@
             </w:pPr>
             <w:r>
               <w:rPr>
-                <w:rFonts w:ascii="Calibri" w:eastAsia="Times New Roman" w:hAnsi="Calibri" w:cs="Calibri"/>
+                <w:rFonts w:ascii="Calibri" w:hAnsi="Calibri" w:cs="Calibri"/>
                 <w:color w:val="000000"/>
               </w:rPr>
-              <w:t>145.83</w:t>
+              <w:t>15.63</w:t>
             </w:r>
           </w:p>
         </w:tc>
@@ -2430,12 +2508,19 @@
           <w:lang w:val="es-CO"/>
         </w:rPr>
       </w:pPr>
+    </w:p>
+    <w:p>
+      <w:pPr>
+        <w:rPr>
+          <w:lang w:val="es-CO"/>
+        </w:rPr>
+      </w:pPr>
       <w:r>
         <w:rPr>
           <w:noProof/>
         </w:rPr>
         <w:drawing>
-          <wp:inline distT="0" distB="0" distL="0" distR="0" wp14:anchorId="2A47E7D9" wp14:editId="569548AA">
+          <wp:inline distT="0" distB="0" distL="0" distR="0" wp14:anchorId="2437BC39" wp14:editId="74234C82">
             <wp:extent cx="4572000" cy="2743200"/>
             <wp:effectExtent l="0" t="0" r="0" b="0"/>
             <wp:docPr id="1" name="Gráfico 1"/>
@@ -2461,10 +2546,10 @@
         </w:rPr>
         <w:lastRenderedPageBreak/>
         <w:drawing>
-          <wp:inline distT="0" distB="0" distL="0" distR="0" wp14:anchorId="26E9D860" wp14:editId="54533857">
+          <wp:inline distT="0" distB="0" distL="0" distR="0" wp14:anchorId="7F54289E" wp14:editId="5A89B4A8">
             <wp:extent cx="4572000" cy="2743200"/>
             <wp:effectExtent l="0" t="0" r="0" b="0"/>
-            <wp:docPr id="3" name="Gráfico 3"/>
+            <wp:docPr id="2" name="Gráfico 2"/>
             <wp:cNvGraphicFramePr/>
             <a:graphic xmlns:a="http://schemas.openxmlformats.org/drawingml/2006/main">
               <a:graphicData uri="http://schemas.openxmlformats.org/drawingml/2006/chart">
@@ -2474,6 +2559,8 @@
           </wp:inline>
         </w:drawing>
       </w:r>
+      <w:bookmarkStart w:id="0" w:name="_GoBack"/>
+      <w:bookmarkEnd w:id="0"/>
     </w:p>
     <w:p>
       <w:pPr>
@@ -3096,7 +3183,15 @@
             </a:pPr>
             <a:r>
               <a:rPr lang="en-US"/>
-              <a:t>Carga de datos</a:t>
+              <a:t>Carga</a:t>
+            </a:r>
+            <a:r>
+              <a:rPr lang="en-US" baseline="0"/>
+              <a:t> de</a:t>
+            </a:r>
+            <a:r>
+              <a:rPr lang="en-US"/>
+              <a:t> datos</a:t>
             </a:r>
           </a:p>
         </c:rich>
@@ -3138,7 +3233,7 @@
           <c:order val="0"/>
           <c:tx>
             <c:strRef>
-              <c:f>Hoja1!$B$2</c:f>
+              <c:f>Hoja1!$B$7</c:f>
               <c:strCache>
                 <c:ptCount val="1"/>
                 <c:pt idx="0">
@@ -3255,7 +3350,7 @@
                 <a:solidFill>
                   <a:schemeClr val="accent2"/>
                 </a:solidFill>
-                <a:prstDash val="dash"/>
+                <a:prstDash val="lgDash"/>
               </a:ln>
               <a:effectLst/>
             </c:spPr>
@@ -3265,7 +3360,7 @@
           </c:trendline>
           <c:xVal>
             <c:numRef>
-              <c:f>Hoja1!$A$3:$A$6</c:f>
+              <c:f>Hoja1!$A$8:$A$11</c:f>
               <c:numCache>
                 <c:formatCode>0%</c:formatCode>
                 <c:ptCount val="4"/>
@@ -3286,21 +3381,21 @@
           </c:xVal>
           <c:yVal>
             <c:numRef>
-              <c:f>Hoja1!$B$3:$B$6</c:f>
+              <c:f>Hoja1!$B$8:$B$11</c:f>
               <c:numCache>
                 <c:formatCode>General</c:formatCode>
                 <c:ptCount val="4"/>
                 <c:pt idx="0">
-                  <c:v>80.73</c:v>
+                  <c:v>828.13</c:v>
                 </c:pt>
                 <c:pt idx="1">
-                  <c:v>3583.33</c:v>
+                  <c:v>4109.38</c:v>
                 </c:pt>
                 <c:pt idx="2">
-                  <c:v>5804.69</c:v>
+                  <c:v>6843.75</c:v>
                 </c:pt>
                 <c:pt idx="3">
-                  <c:v>6919.27</c:v>
+                  <c:v>7984.38</c:v>
                 </c:pt>
               </c:numCache>
             </c:numRef>
@@ -3308,7 +3403,7 @@
           <c:smooth val="0"/>
           <c:extLst>
             <c:ext xmlns:c16="http://schemas.microsoft.com/office/drawing/2014/chart" uri="{C3380CC4-5D6E-409C-BE32-E72D297353CC}">
-              <c16:uniqueId val="{00000000-0C59-468B-94E5-B74891A3BFDF}"/>
+              <c16:uniqueId val="{00000000-35B6-42D1-8728-B985EB6A0123}"/>
             </c:ext>
           </c:extLst>
         </c:ser>
@@ -3321,11 +3416,11 @@
           <c:showPercent val="0"/>
           <c:showBubbleSize val="0"/>
         </c:dLbls>
-        <c:axId val="1558127728"/>
-        <c:axId val="1559102416"/>
+        <c:axId val="1302889024"/>
+        <c:axId val="1302889856"/>
       </c:scatterChart>
       <c:valAx>
-        <c:axId val="1558127728"/>
+        <c:axId val="1302889024"/>
         <c:scaling>
           <c:orientation val="minMax"/>
         </c:scaling>
@@ -3428,12 +3523,12 @@
             <a:endParaRPr lang="en-US"/>
           </a:p>
         </c:txPr>
-        <c:crossAx val="1559102416"/>
+        <c:crossAx val="1302889856"/>
         <c:crosses val="autoZero"/>
         <c:crossBetween val="midCat"/>
       </c:valAx>
       <c:valAx>
-        <c:axId val="1559102416"/>
+        <c:axId val="1302889856"/>
         <c:scaling>
           <c:orientation val="minMax"/>
         </c:scaling>
@@ -3471,8 +3566,13 @@
                 </a:pPr>
                 <a:r>
                   <a:rPr lang="en-US"/>
-                  <a:t>Tiempo de ejecucion [ms]</a:t>
+                  <a:t>Tiempo</a:t>
                 </a:r>
+                <a:r>
+                  <a:rPr lang="en-US" baseline="0"/>
+                  <a:t> de ejecucion [ms]</a:t>
+                </a:r>
+                <a:endParaRPr lang="en-US"/>
               </a:p>
             </c:rich>
           </c:tx>
@@ -3535,7 +3635,7 @@
             <a:endParaRPr lang="en-US"/>
           </a:p>
         </c:txPr>
-        <c:crossAx val="1558127728"/>
+        <c:crossAx val="1302889024"/>
         <c:crosses val="autoZero"/>
         <c:crossBetween val="midCat"/>
       </c:valAx>
@@ -3614,7 +3714,15 @@
             </a:pPr>
             <a:r>
               <a:rPr lang="en-US"/>
-              <a:t>Requerimiento 1</a:t>
+              <a:t>Requerimiento</a:t>
+            </a:r>
+            <a:r>
+              <a:rPr lang="en-US" baseline="0"/>
+              <a:t> </a:t>
+            </a:r>
+            <a:r>
+              <a:rPr lang="en-US"/>
+              <a:t>1</a:t>
             </a:r>
           </a:p>
         </c:rich>
@@ -3656,7 +3764,7 @@
           <c:order val="0"/>
           <c:tx>
             <c:strRef>
-              <c:f>Hoja1!$C$2</c:f>
+              <c:f>Hoja1!$C$7</c:f>
               <c:strCache>
                 <c:ptCount val="1"/>
                 <c:pt idx="0">
@@ -3767,23 +3875,9 @@
               </c:ext>
             </c:extLst>
           </c:dLbls>
-          <c:trendline>
-            <c:spPr>
-              <a:ln w="9525" cap="rnd">
-                <a:solidFill>
-                  <a:schemeClr val="accent2"/>
-                </a:solidFill>
-                <a:prstDash val="dash"/>
-              </a:ln>
-              <a:effectLst/>
-            </c:spPr>
-            <c:trendlineType val="log"/>
-            <c:dispRSqr val="0"/>
-            <c:dispEq val="0"/>
-          </c:trendline>
           <c:xVal>
             <c:numRef>
-              <c:f>Hoja1!$A$3:$A$6</c:f>
+              <c:f>Hoja1!$A$8:$A$11</c:f>
               <c:numCache>
                 <c:formatCode>0%</c:formatCode>
                 <c:ptCount val="4"/>
@@ -3804,21 +3898,21 @@
           </c:xVal>
           <c:yVal>
             <c:numRef>
-              <c:f>Hoja1!$C$3:$C$6</c:f>
+              <c:f>Hoja1!$C$8:$C$11</c:f>
               <c:numCache>
                 <c:formatCode>General</c:formatCode>
                 <c:ptCount val="4"/>
                 <c:pt idx="0">
-                  <c:v>10.42</c:v>
+                  <c:v>0</c:v>
                 </c:pt>
                 <c:pt idx="1">
-                  <c:v>114.58</c:v>
+                  <c:v>0</c:v>
                 </c:pt>
                 <c:pt idx="2">
-                  <c:v>130.21</c:v>
+                  <c:v>15.63</c:v>
                 </c:pt>
                 <c:pt idx="3">
-                  <c:v>145.83000000000001</c:v>
+                  <c:v>15.63</c:v>
                 </c:pt>
               </c:numCache>
             </c:numRef>
@@ -3826,7 +3920,7 @@
           <c:smooth val="0"/>
           <c:extLst>
             <c:ext xmlns:c16="http://schemas.microsoft.com/office/drawing/2014/chart" uri="{C3380CC4-5D6E-409C-BE32-E72D297353CC}">
-              <c16:uniqueId val="{00000000-654D-4B30-B6C1-592AB9DE4C79}"/>
+              <c16:uniqueId val="{00000000-ECB1-4928-BDEE-116C07EA72CB}"/>
             </c:ext>
           </c:extLst>
         </c:ser>
@@ -3839,11 +3933,11 @@
           <c:showPercent val="0"/>
           <c:showBubbleSize val="0"/>
         </c:dLbls>
-        <c:axId val="1558127728"/>
-        <c:axId val="1559102416"/>
+        <c:axId val="1302889024"/>
+        <c:axId val="1302889856"/>
       </c:scatterChart>
       <c:valAx>
-        <c:axId val="1558127728"/>
+        <c:axId val="1302889024"/>
         <c:scaling>
           <c:orientation val="minMax"/>
         </c:scaling>
@@ -3946,12 +4040,12 @@
             <a:endParaRPr lang="en-US"/>
           </a:p>
         </c:txPr>
-        <c:crossAx val="1559102416"/>
+        <c:crossAx val="1302889856"/>
         <c:crosses val="autoZero"/>
         <c:crossBetween val="midCat"/>
       </c:valAx>
       <c:valAx>
-        <c:axId val="1559102416"/>
+        <c:axId val="1302889856"/>
         <c:scaling>
           <c:orientation val="minMax"/>
         </c:scaling>
@@ -3989,8 +4083,13 @@
                 </a:pPr>
                 <a:r>
                   <a:rPr lang="en-US"/>
-                  <a:t>Tiempo de ejecucion [ms]</a:t>
+                  <a:t>Tiempo</a:t>
                 </a:r>
+                <a:r>
+                  <a:rPr lang="en-US" baseline="0"/>
+                  <a:t> de ejecucion [ms]</a:t>
+                </a:r>
+                <a:endParaRPr lang="en-US"/>
               </a:p>
             </c:rich>
           </c:tx>
@@ -4053,7 +4152,7 @@
             <a:endParaRPr lang="en-US"/>
           </a:p>
         </c:txPr>
-        <c:crossAx val="1558127728"/>
+        <c:crossAx val="1302889024"/>
         <c:crosses val="autoZero"/>
         <c:crossBetween val="midCat"/>
       </c:valAx>
@@ -6441,7 +6540,7 @@
 </file>
 
 <file path=customXml/itemProps1.xml><?xml version="1.0" encoding="utf-8"?>
-<ds:datastoreItem xmlns:ds="http://schemas.openxmlformats.org/officeDocument/2006/customXml" ds:itemID="{7E5A0C64-95AE-40DB-869F-A34F5CF596CA}">
+<ds:datastoreItem xmlns:ds="http://schemas.openxmlformats.org/officeDocument/2006/customXml" ds:itemID="{6401A507-D68C-4462-AEA5-1229FC6438E9}">
   <ds:schemaRefs>
     <ds:schemaRef ds:uri="http://schemas.openxmlformats.org/officeDocument/2006/bibliography"/>
   </ds:schemaRefs>

</xml_diff>